<commit_message>
Add output files depend on the language
</commit_message>
<xml_diff>
--- a/Input and Output.docx
+++ b/Input and Output.docx
@@ -11,11 +11,6 @@
       </w:r>
     </w:p>
     <w:p>
-      <w:pPr>
-        <w:rPr>
-          <w:rFonts w:hint="eastAsia"/>
-        </w:rPr>
-      </w:pPr>
       <w:r>
         <w:rPr>
           <w:rFonts w:hint="eastAsia"/>
@@ -28,16 +23,8 @@
         <w:rPr>
           <w:rFonts w:hint="eastAsia"/>
         </w:rPr>
-        <w:t xml:space="preserve">Input: Schedule </w:t>
+        <w:t>Input: Schedule prefer</w:t>
       </w:r>
-      <w:proofErr w:type="gramStart"/>
-      <w:r>
-        <w:rPr>
-          <w:rFonts w:hint="eastAsia"/>
-        </w:rPr>
-        <w:t>prefer</w:t>
-      </w:r>
-      <w:proofErr w:type="gramEnd"/>
     </w:p>
     <w:p>
       <w:r>
@@ -94,15 +81,16 @@
         <w:rPr>
           <w:rFonts w:hint="eastAsia"/>
         </w:rPr>
+        <w:t xml:space="preserve">C++ </w:t>
+      </w:r>
+      <w:r>
+        <w:rPr>
+          <w:rFonts w:hint="eastAsia"/>
+        </w:rPr>
         <w:t>Output: Final Schedule (Aligned manually after get the file)</w:t>
       </w:r>
     </w:p>
     <w:p>
-      <w:pPr>
-        <w:rPr>
-          <w:rFonts w:hint="eastAsia"/>
-        </w:rPr>
-      </w:pPr>
       <w:r>
         <w:rPr>
           <w:rFonts w:hint="eastAsia"/>
@@ -149,6 +137,87 @@
             </a:graphic>
           </wp:inline>
         </w:drawing>
+      </w:r>
+    </w:p>
+    <w:p>
+      <w:r>
+        <w:rPr>
+          <w:rFonts w:hint="eastAsia"/>
+        </w:rPr>
+        <w:lastRenderedPageBreak/>
+        <w:t xml:space="preserve">Python Output: </w:t>
+      </w:r>
+      <w:r>
+        <w:rPr>
+          <w:rFonts w:hint="eastAsia"/>
+        </w:rPr>
+        <w:t>Final Schedule (Aligned manually after get the file)</w:t>
+      </w:r>
+    </w:p>
+    <w:p>
+      <w:r>
+        <w:rPr>
+          <w:rFonts w:hint="eastAsia"/>
+          <w:noProof/>
+        </w:rPr>
+        <w:drawing>
+          <wp:inline distT="0" distB="0" distL="0" distR="0" wp14:anchorId="50E66DDD" wp14:editId="1CDDB75E">
+            <wp:extent cx="5943600" cy="3617595"/>
+            <wp:effectExtent l="0" t="0" r="0" b="1905"/>
+            <wp:docPr id="1342395007" name="그림 1"/>
+            <wp:cNvGraphicFramePr>
+              <a:graphicFrameLocks xmlns:a="http://schemas.openxmlformats.org/drawingml/2006/main" noChangeAspect="1"/>
+            </wp:cNvGraphicFramePr>
+            <a:graphic xmlns:a="http://schemas.openxmlformats.org/drawingml/2006/main">
+              <a:graphicData uri="http://schemas.openxmlformats.org/drawingml/2006/picture">
+                <pic:pic xmlns:pic="http://schemas.openxmlformats.org/drawingml/2006/picture">
+                  <pic:nvPicPr>
+                    <pic:cNvPr id="1342395007" name="그림 1342395007"/>
+                    <pic:cNvPicPr/>
+                  </pic:nvPicPr>
+                  <pic:blipFill>
+                    <a:blip r:embed="rId6">
+                      <a:extLst>
+                        <a:ext uri="{28A0092B-C50C-407E-A947-70E740481C1C}">
+                          <a14:useLocalDpi xmlns:a14="http://schemas.microsoft.com/office/drawing/2010/main" val="0"/>
+                        </a:ext>
+                      </a:extLst>
+                    </a:blip>
+                    <a:stretch>
+                      <a:fillRect/>
+                    </a:stretch>
+                  </pic:blipFill>
+                  <pic:spPr>
+                    <a:xfrm>
+                      <a:off x="0" y="0"/>
+                      <a:ext cx="5943600" cy="3617595"/>
+                    </a:xfrm>
+                    <a:prstGeom prst="rect">
+                      <a:avLst/>
+                    </a:prstGeom>
+                  </pic:spPr>
+                </pic:pic>
+              </a:graphicData>
+            </a:graphic>
+          </wp:inline>
+        </w:drawing>
+      </w:r>
+    </w:p>
+    <w:p/>
+    <w:p>
+      <w:pPr>
+        <w:rPr>
+          <w:rFonts w:hint="eastAsia"/>
+        </w:rPr>
+      </w:pPr>
+      <w:r>
+        <w:rPr>
+          <w:rFonts w:hint="eastAsia"/>
+        </w:rPr>
+        <w:t xml:space="preserve">Github Link: </w:t>
+      </w:r>
+      <w:r>
+        <w:t>https://github.com/g1jung/MSCS632_Assignment4</w:t>
       </w:r>
     </w:p>
     <w:sectPr>

</xml_diff>